<commit_message>
Second capstone project commit
-changed some things in the template of the project proposal
</commit_message>
<xml_diff>
--- a/Projects/capstone/Prject Proposal.docx
+++ b/Projects/capstone/Prject Proposal.docx
@@ -66,53 +66,42 @@
           <w:sz w:val="36"/>
           <w:szCs w:val="36"/>
         </w:rPr>
-        <w:t>ElGhan</w:t>
-      </w:r>
-      <w:bookmarkStart w:id="0" w:name="_GoBack"/>
-      <w:bookmarkEnd w:id="0"/>
-      <w:r>
+        <w:t>ElGhandour</w:t>
+      </w:r>
+      <w:proofErr w:type="spellEnd"/>
+    </w:p>
+    <w:p>
+      <w:pPr>
+        <w:rPr>
+          <w:sz w:val="24"/>
+          <w:szCs w:val="24"/>
+        </w:rPr>
+      </w:pPr>
+      <w:r>
+        <w:rPr>
+          <w:sz w:val="24"/>
+          <w:szCs w:val="24"/>
+        </w:rPr>
+        <w:t>March, 31st, 2019</w:t>
+      </w:r>
+    </w:p>
+    <w:p/>
+    <w:p>
+      <w:pPr>
         <w:rPr>
           <w:b/>
           <w:bCs/>
           <w:sz w:val="36"/>
           <w:szCs w:val="36"/>
         </w:rPr>
-        <w:t>dour</w:t>
-      </w:r>
-      <w:proofErr w:type="spellEnd"/>
-    </w:p>
-    <w:p>
-      <w:pPr>
-        <w:rPr>
-          <w:sz w:val="24"/>
-          <w:szCs w:val="24"/>
-        </w:rPr>
-      </w:pPr>
-      <w:r>
-        <w:rPr>
-          <w:sz w:val="24"/>
-          <w:szCs w:val="24"/>
-        </w:rPr>
-        <w:t>March, 31st, 2019</w:t>
-      </w:r>
-    </w:p>
-    <w:p/>
-    <w:p>
-      <w:pPr>
+      </w:pPr>
+      <w:r>
         <w:rPr>
           <w:b/>
           <w:bCs/>
           <w:sz w:val="36"/>
           <w:szCs w:val="36"/>
         </w:rPr>
-      </w:pPr>
-      <w:r>
-        <w:rPr>
-          <w:b/>
-          <w:bCs/>
-          <w:sz w:val="36"/>
-          <w:szCs w:val="36"/>
-        </w:rPr>
         <w:t>Proposal</w:t>
       </w:r>
     </w:p>
@@ -146,36 +135,29 @@
           <w:sz w:val="24"/>
           <w:szCs w:val="24"/>
         </w:rPr>
-        <w:t xml:space="preserve">Predicting how the stock market will perform is one of the most difficult things to do. There are so many factors involved in the prediction – physical factors vs. </w:t>
-      </w:r>
-      <w:r>
-        <w:rPr>
-          <w:sz w:val="24"/>
-          <w:szCs w:val="24"/>
-        </w:rPr>
-        <w:t>physiological</w:t>
-      </w:r>
-      <w:r>
-        <w:rPr>
-          <w:sz w:val="24"/>
-          <w:szCs w:val="24"/>
-        </w:rPr>
-        <w:t xml:space="preserve">, rational and irrational </w:t>
-      </w:r>
-      <w:r>
-        <w:rPr>
-          <w:sz w:val="24"/>
-          <w:szCs w:val="24"/>
-        </w:rPr>
-        <w:t>behavior</w:t>
-      </w:r>
-      <w:r>
-        <w:rPr>
-          <w:sz w:val="24"/>
-          <w:szCs w:val="24"/>
-        </w:rPr>
-        <w:t>, etc. All these aspects combine to make share prices volatile and very difficult to predict with a high degree of accuracy, which makes it a very project to implement.</w:t>
-      </w:r>
+        <w:t>Predicting how the stock market will perform is one of the most difficult things to do. There are so many factors involved in the prediction – physical factors vs. physiological, rational and irrational behavior, etc. All these aspects combine to make share prices volatile and very difficult to predict with a high degree of accuracy, which makes it a very project to implement.</w:t>
+      </w:r>
+    </w:p>
+    <w:p>
+      <w:hyperlink r:id="rId4" w:history="1">
+        <w:r>
+          <w:rPr>
+            <w:rStyle w:val="Hyperlink"/>
+          </w:rPr>
+          <w:t>https://www.analyticsvidhya.com/blog/2018/10/predicting-stock-price-machine-learningnd-deep-learning-techniques-python/</w:t>
+        </w:r>
+      </w:hyperlink>
+      <w:r>
+        <w:t xml:space="preserve"> </w:t>
+      </w:r>
+    </w:p>
+    <w:p>
+      <w:pPr>
+        <w:rPr>
+          <w:sz w:val="24"/>
+          <w:szCs w:val="24"/>
+        </w:rPr>
+      </w:pPr>
     </w:p>
     <w:p/>
     <w:p>
@@ -256,6 +238,36 @@
         <w:t>our focus will be on the technical analysis part.</w:t>
       </w:r>
     </w:p>
+    <w:p>
+      <w:pPr>
+        <w:rPr>
+          <w:sz w:val="24"/>
+          <w:szCs w:val="24"/>
+        </w:rPr>
+      </w:pPr>
+      <w:r>
+        <w:rPr>
+          <w:sz w:val="24"/>
+          <w:szCs w:val="24"/>
+        </w:rPr>
+        <w:t>The problem shall be a regression problem and not a classification problem.</w:t>
+      </w:r>
+    </w:p>
+    <w:p>
+      <w:pPr>
+        <w:rPr>
+          <w:sz w:val="24"/>
+          <w:szCs w:val="24"/>
+        </w:rPr>
+      </w:pPr>
+      <w:r>
+        <w:rPr>
+          <w:sz w:val="24"/>
+          <w:szCs w:val="24"/>
+        </w:rPr>
+        <w:t>The inputs will be some features of a specific item (date, location, etc.) and I shall get a predicted price of the item.</w:t>
+      </w:r>
+    </w:p>
     <w:p/>
     <w:p>
       <w:pPr>
@@ -271,33 +283,103 @@
           <w:szCs w:val="32"/>
           <w:u w:val="single"/>
         </w:rPr>
+        <w:lastRenderedPageBreak/>
         <w:t>Datasets and Inputs</w:t>
       </w:r>
     </w:p>
     <w:p>
-      <w:pPr>
-        <w:rPr>
-          <w:sz w:val="24"/>
-          <w:szCs w:val="24"/>
-        </w:rPr>
-      </w:pPr>
-      <w:r>
+      <w:r>
+        <w:t>I will be using data sets from https://www.quandl.com/ to predict gold price in London.</w:t>
+      </w:r>
+    </w:p>
+    <w:p>
+      <w:r>
+        <w:t>Most of the features I will be using are the date, time and location of the stock items.</w:t>
+      </w:r>
+    </w:p>
+    <w:p>
+      <w:r>
+        <w:t>I can not specify right now how much of the data I will be using as this will depend on how fast my model trains.</w:t>
+      </w:r>
+    </w:p>
+    <w:p>
+      <w:pPr>
+        <w:rPr>
+          <w:sz w:val="24"/>
+          <w:szCs w:val="24"/>
+        </w:rPr>
+      </w:pPr>
+      <w:r>
+        <w:t xml:space="preserve">Splitting the data would be a critical point for sure, as I will have the past data as my training data and as I progress in </w:t>
+      </w:r>
+      <w:proofErr w:type="gramStart"/>
+      <w:r>
+        <w:t>time</w:t>
+      </w:r>
+      <w:proofErr w:type="gramEnd"/>
+      <w:r>
+        <w:t xml:space="preserve"> I will use the future data for evaluation and testing.</w:t>
+      </w:r>
+    </w:p>
+    <w:p/>
+    <w:p>
+      <w:pPr>
+        <w:rPr>
+          <w:sz w:val="32"/>
+          <w:szCs w:val="32"/>
+          <w:u w:val="single"/>
+        </w:rPr>
+      </w:pPr>
+      <w:r>
+        <w:rPr>
+          <w:sz w:val="32"/>
+          <w:szCs w:val="32"/>
+          <w:u w:val="single"/>
+        </w:rPr>
+        <w:t>Solution Statement</w:t>
+      </w:r>
+    </w:p>
+    <w:p>
+      <w:pPr>
+        <w:rPr>
+          <w:sz w:val="24"/>
+          <w:szCs w:val="24"/>
+        </w:rPr>
+      </w:pPr>
+      <w:r>
+        <w:rPr>
+          <w:sz w:val="24"/>
+          <w:szCs w:val="24"/>
+        </w:rPr>
+        <w:t>I will be trying a few models (</w:t>
+      </w:r>
+      <w:r>
+        <w:rPr>
+          <w:sz w:val="24"/>
+          <w:szCs w:val="24"/>
+        </w:rPr>
+        <w:t>naive Bayes would be a good choice as well)</w:t>
+      </w:r>
+      <w:r>
+        <w:rPr>
+          <w:sz w:val="24"/>
+          <w:szCs w:val="24"/>
+        </w:rPr>
+        <w:t xml:space="preserve"> to predict the stock prices and using the data sets from the following website </w:t>
+      </w:r>
+      <w:r>
+        <w:rPr>
+          <w:sz w:val="24"/>
+          <w:szCs w:val="24"/>
+        </w:rPr>
         <w:t>I</w:t>
       </w:r>
       <w:r>
-        <w:t xml:space="preserve"> will be using data sets </w:t>
-      </w:r>
-      <w:r>
-        <w:t>from https://www.quandl.com/</w:t>
-      </w:r>
-      <w:r>
-        <w:t xml:space="preserve"> to predict gold price in </w:t>
-      </w:r>
-      <w:r>
-        <w:t>London</w:t>
-      </w:r>
-      <w:r>
-        <w:t>.</w:t>
+        <w:rPr>
+          <w:sz w:val="24"/>
+          <w:szCs w:val="24"/>
+        </w:rPr>
+        <w:t xml:space="preserve"> will be able to have some test and evaluation data that I can evaluate.</w:t>
       </w:r>
     </w:p>
     <w:p/>
@@ -315,209 +397,122 @@
           <w:szCs w:val="32"/>
           <w:u w:val="single"/>
         </w:rPr>
-        <w:t>Solution Statement</w:t>
-      </w:r>
-    </w:p>
-    <w:p>
-      <w:pPr>
-        <w:rPr>
-          <w:sz w:val="24"/>
-          <w:szCs w:val="24"/>
-        </w:rPr>
-      </w:pPr>
-      <w:r>
-        <w:rPr>
-          <w:sz w:val="24"/>
-          <w:szCs w:val="24"/>
-        </w:rPr>
+        <w:t>Benchmark Model</w:t>
+      </w:r>
+    </w:p>
+    <w:p>
+      <w:pPr>
+        <w:rPr>
+          <w:sz w:val="24"/>
+          <w:szCs w:val="24"/>
+        </w:rPr>
+      </w:pPr>
+      <w:r>
+        <w:rPr>
+          <w:sz w:val="24"/>
+          <w:szCs w:val="24"/>
+        </w:rPr>
+        <w:t>There are a lot of benchmark models out there with linear regression algorithms that can be used to validate my results relative to the real stock price predicted data.</w:t>
+      </w:r>
+    </w:p>
+    <w:p>
+      <w:pPr>
+        <w:rPr>
+          <w:sz w:val="32"/>
+          <w:szCs w:val="32"/>
+          <w:u w:val="single"/>
+        </w:rPr>
+      </w:pPr>
+      <w:r>
+        <w:rPr>
+          <w:sz w:val="32"/>
+          <w:szCs w:val="32"/>
+          <w:u w:val="single"/>
+        </w:rPr>
+        <w:t>Evaluation metric</w:t>
+      </w:r>
+    </w:p>
+    <w:p>
+      <w:pPr>
+        <w:rPr>
+          <w:sz w:val="24"/>
+          <w:szCs w:val="24"/>
+        </w:rPr>
+      </w:pPr>
+      <w:r>
+        <w:rPr>
+          <w:sz w:val="24"/>
+          <w:szCs w:val="24"/>
+        </w:rPr>
+        <w:t>The evaluation metric would be comparing the predicted number to the real stock price number at a certain tim</w:t>
+      </w:r>
+      <w:r>
+        <w:rPr>
+          <w:sz w:val="24"/>
+          <w:szCs w:val="24"/>
+        </w:rPr>
+        <w:t>e, squaring this difference I get the square error and using it as my error function/ evaluation metric.</w:t>
+      </w:r>
+    </w:p>
+    <w:p/>
+    <w:p>
+      <w:pPr>
+        <w:rPr>
+          <w:sz w:val="32"/>
+          <w:szCs w:val="32"/>
+          <w:u w:val="single"/>
+        </w:rPr>
+      </w:pPr>
+      <w:r>
+        <w:rPr>
+          <w:sz w:val="32"/>
+          <w:szCs w:val="32"/>
+          <w:u w:val="single"/>
+        </w:rPr>
+        <w:t>Project Design</w:t>
+      </w:r>
+    </w:p>
+    <w:p/>
+    <w:p>
+      <w:r>
+        <w:t>1-i will be pre-processing the dataset to achieve usable raw data</w:t>
+      </w:r>
+      <w:r>
+        <w:t xml:space="preserve">, as I’m not sure of what I will be doing to the data but I’m sure of a couple of </w:t>
+      </w:r>
+      <w:r>
+        <w:t>things: a</w:t>
+      </w:r>
+      <w:r>
+        <w:t>- I will try to normalize the data as much as possible b- any outliers will be removed to avoid any biasing.</w:t>
+      </w:r>
+    </w:p>
+    <w:p>
+      <w:r>
+        <w:t>2-i will choose a suitable machine learning model (possibly more than one</w:t>
+      </w:r>
+      <w:r>
+        <w:t xml:space="preserve"> and ensemble method would be great for this of course</w:t>
+      </w:r>
+      <w:r>
+        <w:t>).</w:t>
+      </w:r>
+    </w:p>
+    <w:p>
+      <w:r>
+        <w:t>3-i will train the data using a part of my dataset.</w:t>
+      </w:r>
+    </w:p>
+    <w:p>
+      <w:r>
+        <w:t>4-i will test the data using another test data of my dataset.</w:t>
+      </w:r>
+      <w:bookmarkStart w:id="0" w:name="_GoBack"/>
+      <w:bookmarkEnd w:id="0"/>
+    </w:p>
+    <w:p>
+      <w:r>
         <w:lastRenderedPageBreak/>
-        <w:t xml:space="preserve">I will be trying a few </w:t>
-      </w:r>
-      <w:r>
-        <w:rPr>
-          <w:sz w:val="24"/>
-          <w:szCs w:val="24"/>
-        </w:rPr>
-        <w:t>models (</w:t>
-      </w:r>
-      <w:r>
-        <w:rPr>
-          <w:sz w:val="24"/>
-          <w:szCs w:val="24"/>
-        </w:rPr>
-        <w:t xml:space="preserve">most likely linear regression) to predict the stock prices and using the data sets from the following website </w:t>
-      </w:r>
-      <w:proofErr w:type="spellStart"/>
-      <w:r>
-        <w:rPr>
-          <w:sz w:val="24"/>
-          <w:szCs w:val="24"/>
-        </w:rPr>
-        <w:t>i</w:t>
-      </w:r>
-      <w:proofErr w:type="spellEnd"/>
-      <w:r>
-        <w:rPr>
-          <w:sz w:val="24"/>
-          <w:szCs w:val="24"/>
-        </w:rPr>
-        <w:t xml:space="preserve"> will be able to have some test and evaluation data that </w:t>
-      </w:r>
-      <w:r>
-        <w:rPr>
-          <w:sz w:val="24"/>
-          <w:szCs w:val="24"/>
-        </w:rPr>
-        <w:t>I</w:t>
-      </w:r>
-      <w:r>
-        <w:rPr>
-          <w:sz w:val="24"/>
-          <w:szCs w:val="24"/>
-        </w:rPr>
-        <w:t xml:space="preserve"> can evaluate.</w:t>
-      </w:r>
-    </w:p>
-    <w:p/>
-    <w:p>
-      <w:pPr>
-        <w:rPr>
-          <w:sz w:val="32"/>
-          <w:szCs w:val="32"/>
-          <w:u w:val="single"/>
-        </w:rPr>
-      </w:pPr>
-      <w:r>
-        <w:rPr>
-          <w:sz w:val="32"/>
-          <w:szCs w:val="32"/>
-          <w:u w:val="single"/>
-        </w:rPr>
-        <w:t>Benchmark Model</w:t>
-      </w:r>
-    </w:p>
-    <w:p>
-      <w:pPr>
-        <w:rPr>
-          <w:sz w:val="24"/>
-          <w:szCs w:val="24"/>
-        </w:rPr>
-      </w:pPr>
-      <w:r>
-        <w:rPr>
-          <w:sz w:val="24"/>
-          <w:szCs w:val="24"/>
-        </w:rPr>
-        <w:t xml:space="preserve">There are </w:t>
-      </w:r>
-      <w:r>
-        <w:rPr>
-          <w:sz w:val="24"/>
-          <w:szCs w:val="24"/>
-        </w:rPr>
-        <w:t>a lot</w:t>
-      </w:r>
-      <w:r>
-        <w:rPr>
-          <w:sz w:val="24"/>
-          <w:szCs w:val="24"/>
-        </w:rPr>
-        <w:t xml:space="preserve"> of benchmark models out there with linear regression </w:t>
-      </w:r>
-      <w:r>
-        <w:rPr>
-          <w:sz w:val="24"/>
-          <w:szCs w:val="24"/>
-        </w:rPr>
-        <w:t>algorithms</w:t>
-      </w:r>
-      <w:r>
-        <w:rPr>
-          <w:sz w:val="24"/>
-          <w:szCs w:val="24"/>
-        </w:rPr>
-        <w:t xml:space="preserve"> that can be used to validate my results relative to the real stock price predicted data.</w:t>
-      </w:r>
-    </w:p>
-    <w:p>
-      <w:pPr>
-        <w:rPr>
-          <w:sz w:val="32"/>
-          <w:szCs w:val="32"/>
-          <w:u w:val="single"/>
-        </w:rPr>
-      </w:pPr>
-      <w:r>
-        <w:rPr>
-          <w:sz w:val="32"/>
-          <w:szCs w:val="32"/>
-          <w:u w:val="single"/>
-        </w:rPr>
-        <w:t>Evaluation metric</w:t>
-      </w:r>
-    </w:p>
-    <w:p>
-      <w:pPr>
-        <w:rPr>
-          <w:sz w:val="24"/>
-          <w:szCs w:val="24"/>
-        </w:rPr>
-      </w:pPr>
-      <w:r>
-        <w:rPr>
-          <w:sz w:val="24"/>
-          <w:szCs w:val="24"/>
-        </w:rPr>
-        <w:t>The evaluation metric would be comparing the predicted number to the real stock price number at a certain time.</w:t>
-      </w:r>
-    </w:p>
-    <w:p/>
-    <w:p>
-      <w:pPr>
-        <w:rPr>
-          <w:sz w:val="32"/>
-          <w:szCs w:val="32"/>
-          <w:u w:val="single"/>
-        </w:rPr>
-      </w:pPr>
-      <w:r>
-        <w:rPr>
-          <w:sz w:val="32"/>
-          <w:szCs w:val="32"/>
-          <w:u w:val="single"/>
-        </w:rPr>
-        <w:t>Project Design</w:t>
-      </w:r>
-    </w:p>
-    <w:p/>
-    <w:p>
-      <w:r>
-        <w:t>1-i will be pre-processing the dataset to achieve usable raw data.</w:t>
-      </w:r>
-    </w:p>
-    <w:p>
-      <w:r>
-        <w:t xml:space="preserve">2-i </w:t>
-      </w:r>
-      <w:r>
-        <w:t>will choose</w:t>
-      </w:r>
-      <w:r>
-        <w:t xml:space="preserve"> a suitable machine learning model (possibly more than one).</w:t>
-      </w:r>
-    </w:p>
-    <w:p>
-      <w:r>
-        <w:t>3-i will train the data using a part of my dataset.</w:t>
-      </w:r>
-    </w:p>
-    <w:p>
-      <w:r>
-        <w:t>4-i will test the data using another test data of my dataset.</w:t>
-      </w:r>
-    </w:p>
-    <w:p>
-      <w:r>
         <w:t>5-i will calculate the accuracy.</w:t>
       </w:r>
     </w:p>
@@ -992,6 +987,18 @@
     <w:semiHidden/>
     <w:unhideWhenUsed/>
   </w:style>
+  <w:style w:type="character" w:styleId="Hyperlink">
+    <w:name w:val="Hyperlink"/>
+    <w:basedOn w:val="DefaultParagraphFont"/>
+    <w:uiPriority w:val="99"/>
+    <w:semiHidden/>
+    <w:unhideWhenUsed/>
+    <w:rsid w:val="001D7C2D"/>
+    <w:rPr>
+      <w:color w:val="0000FF"/>
+      <w:u w:val="single"/>
+    </w:rPr>
+  </w:style>
 </w:styles>
 </file>
 

</xml_diff>